<commit_message>
Update filter/styles to auto-apply based on div class
</commit_message>
<xml_diff>
--- a/templates/word.docx
+++ b/templates/word.docx
@@ -80,7 +80,7 @@
     </w:p>
     <w:p>
       <w:pPr>
-        <w:pStyle w:val="QuestionList"/>
+        <w:pStyle w:val="Questions"/>
       </w:pPr>
       <w:r>
         <w:t xml:space="preserve">As you work through this worksheet, there will be </w:t>
@@ -92,10 +92,7 @@
         <w:t>learning checks</w:t>
       </w:r>
       <w:r>
-        <w:t xml:space="preserve"> (numbered Q1, Q2, etc.) that ask you questions about what has just been covered. These questions are not submitted for assessme</w:t>
-      </w:r>
-      <w:r>
-        <w:t>nt, they are just to help you fully learn how to use Jamovi. Answers to all the questions are provided at the end of this worksheet for you to check if you were correct.</w:t>
+        <w:t xml:space="preserve"> (numbered Q1, Q2, etc.) that ask you questions about what has just been covered. These questions are not submitted for assessment, they are just to help you fully learn how to use Jamovi. Answers to all the questions are provided at the end of this worksheet for you to check if you were correct.</w:t>
       </w:r>
     </w:p>
     <w:p>
@@ -1502,35 +1499,32 @@
       <w:pPr>
         <w:pStyle w:val="Heading1"/>
       </w:pPr>
-      <w:bookmarkStart w:id="0" w:name="week-1"/>
-      <w:bookmarkStart w:id="1" w:name="_Toc62062380"/>
+      <w:bookmarkStart w:id="0" w:name="_Toc62062380"/>
+      <w:bookmarkStart w:id="1" w:name="week-1"/>
       <w:r>
         <w:lastRenderedPageBreak/>
         <w:t>Week 1</w:t>
       </w:r>
-      <w:bookmarkEnd w:id="1"/>
+      <w:bookmarkEnd w:id="0"/>
     </w:p>
     <w:p>
       <w:pPr>
         <w:pStyle w:val="FirstParagraph"/>
       </w:pPr>
       <w:r>
-        <w:t>In this first week, we will mostly jus</w:t>
-      </w:r>
-      <w:r>
-        <w:t>t be getting used to how to use Jamovi, and how to set up our data.</w:t>
+        <w:t>In this first week, we will mostly just be getting used to how to use Jamovi, and how to set up our data.</w:t>
       </w:r>
     </w:p>
     <w:p>
       <w:pPr>
         <w:pStyle w:val="Heading2"/>
       </w:pPr>
-      <w:bookmarkStart w:id="2" w:name="Xa496a6d157cea2ff0597e96a879336729aad30a"/>
-      <w:bookmarkStart w:id="3" w:name="_Toc62062381"/>
+      <w:bookmarkStart w:id="2" w:name="_Toc62062381"/>
+      <w:bookmarkStart w:id="3" w:name="Xa496a6d157cea2ff0597e96a879336729aad30a"/>
       <w:r>
         <w:t>Installing Jamovi &amp; how to get further help</w:t>
       </w:r>
-      <w:bookmarkEnd w:id="3"/>
+      <w:bookmarkEnd w:id="2"/>
     </w:p>
     <w:p>
       <w:pPr>
@@ -1558,10 +1552,7 @@
         <w:pStyle w:val="BodyText"/>
       </w:pPr>
       <w:r>
-        <w:t>If given th</w:t>
-      </w:r>
-      <w:r>
-        <w:t>e option, choose the ‘</w:t>
+        <w:t>If given the option, choose the ‘</w:t>
       </w:r>
       <w:r>
         <w:rPr>
@@ -1578,10 +1569,7 @@
         <w:pStyle w:val="BodyText"/>
       </w:pPr>
       <w:r>
-        <w:t>Jamovi is just a regular application installation for Windows and Mac, but Jamovi is also available for Linux and Chromebooks with some extra steps. For full instructions on how to install Jamovi for any s</w:t>
-      </w:r>
-      <w:r>
-        <w:t xml:space="preserve">ystem, see section 1 of the </w:t>
+        <w:t xml:space="preserve">Jamovi is just a regular application installation for Windows and Mac, but Jamovi is also available for Linux and Chromebooks with some extra steps. For full instructions on how to install Jamovi for any system, see section 1 of the </w:t>
       </w:r>
       <w:r>
         <w:rPr>
@@ -1614,10 +1602,7 @@
         <w:pStyle w:val="BodyText"/>
       </w:pPr>
       <w:r>
-        <w:t>Jamovi has a lot of resources online to help you use it! As well as the user-guide linked above, you can</w:t>
-      </w:r>
-      <w:r>
-        <w:t xml:space="preserve"> find a number of useful further guides at the Jamovi community resources page here:</w:t>
+        <w:t>Jamovi has a lot of resources online to help you use it! As well as the user-guide linked above, you can find a number of useful further guides at the Jamovi community resources page here:</w:t>
       </w:r>
     </w:p>
     <w:p>
@@ -1668,23 +1653,20 @@
         </w:r>
       </w:hyperlink>
       <w:r>
-        <w:t>) linked from the community resources page that might be useful if you need h</w:t>
-      </w:r>
-      <w:r>
-        <w:t>elp outside of a tutorial, or want to know even more detail about stats with Jamovi.</w:t>
+        <w:t>) linked from the community resources page that might be useful if you need help outside of a tutorial, or want to know even more detail about stats with Jamovi.</w:t>
       </w:r>
     </w:p>
     <w:p>
       <w:pPr>
         <w:pStyle w:val="Heading2"/>
       </w:pPr>
-      <w:bookmarkStart w:id="4" w:name="download-the-data-files"/>
-      <w:bookmarkStart w:id="5" w:name="_Toc62062382"/>
-      <w:bookmarkEnd w:id="2"/>
+      <w:bookmarkStart w:id="4" w:name="_Toc62062382"/>
+      <w:bookmarkStart w:id="5" w:name="download-the-data-files"/>
+      <w:bookmarkEnd w:id="3"/>
       <w:r>
         <w:t>Download the data files</w:t>
       </w:r>
-      <w:bookmarkEnd w:id="5"/>
+      <w:bookmarkEnd w:id="4"/>
     </w:p>
     <w:p>
       <w:pPr>
@@ -1709,21 +1691,15 @@
       </w:pPr>
       <w:r>
         <w:lastRenderedPageBreak/>
-        <w:t>Jamovi uses the ‘.omv’ file extension, which i</w:t>
-      </w:r>
-      <w:r>
-        <w:t>s a custom file format. Unlike other file formats, you might not be able to double-click these as a shortcut to open them in Jamovi - don’t worry, you just need to open Jamovi first, then open them from within Jamovi.</w:t>
-      </w:r>
-    </w:p>
-    <w:p>
-      <w:pPr>
-        <w:pStyle w:val="BodyText"/>
-      </w:pPr>
-      <w:r>
-        <w:t>If you want to use the same data files</w:t>
-      </w:r>
-      <w:r>
-        <w:t xml:space="preserve"> on both your own computer and a university computer, either save them to a USB memory stick you can plug in wherever you are </w:t>
+        <w:t>Jamovi uses the ‘.omv’ file extension, which is a custom file format. Unlike other file formats, you might not be able to double-click these as a shortcut to open them in Jamovi - don’t worry, you just need to open Jamovi first, then open them from within Jamovi.</w:t>
+      </w:r>
+    </w:p>
+    <w:p>
+      <w:pPr>
+        <w:pStyle w:val="BodyText"/>
+      </w:pPr>
+      <w:r>
+        <w:t xml:space="preserve">If you want to use the same data files on both your own computer and a university computer, either save them to a USB memory stick you can plug in wherever you are </w:t>
       </w:r>
       <w:proofErr w:type="gramStart"/>
       <w:r>
@@ -1760,13 +1736,13 @@
       <w:pPr>
         <w:pStyle w:val="Heading2"/>
       </w:pPr>
-      <w:bookmarkStart w:id="6" w:name="first-look-at-jamovi"/>
-      <w:bookmarkStart w:id="7" w:name="_Toc62062383"/>
-      <w:bookmarkEnd w:id="4"/>
+      <w:bookmarkStart w:id="6" w:name="_Toc62062383"/>
+      <w:bookmarkStart w:id="7" w:name="first-look-at-jamovi"/>
+      <w:bookmarkEnd w:id="5"/>
       <w:r>
         <w:t>First look at Jamovi</w:t>
       </w:r>
-      <w:bookmarkEnd w:id="7"/>
+      <w:bookmarkEnd w:id="6"/>
     </w:p>
     <w:p>
       <w:pPr>
@@ -1853,10 +1829,7 @@
         <w:t>Spreadsheet</w:t>
       </w:r>
       <w:r>
-        <w:t xml:space="preserve">. This </w:t>
-      </w:r>
-      <w:r>
-        <w:t>is where your data goes!</w:t>
+        <w:t>. This is where your data goes!</w:t>
       </w:r>
     </w:p>
     <w:p>
@@ -1908,10 +1881,7 @@
         <w:t>Data</w:t>
       </w:r>
       <w:r>
-        <w:t>,</w:t>
-      </w:r>
-      <w:r>
-        <w:t xml:space="preserve"> </w:t>
+        <w:t xml:space="preserve">, </w:t>
       </w:r>
       <w:r>
         <w:rPr>
@@ -1947,10 +1917,7 @@
         <w:t>Analyses</w:t>
       </w:r>
       <w:r>
-        <w:t xml:space="preserve"> selected, so the</w:t>
-      </w:r>
-      <w:r>
-        <w:t xml:space="preserve"> ribbon is showing us all the various Analyses tests we can run.</w:t>
+        <w:t xml:space="preserve"> selected, so the ribbon is showing us all the various Analyses tests we can run.</w:t>
       </w:r>
     </w:p>
     <w:p>
@@ -1985,10 +1952,7 @@
         <w:t>Browse</w:t>
       </w:r>
       <w:r>
-        <w:t xml:space="preserve"> and navigate to the place you saved all the data file</w:t>
-      </w:r>
-      <w:r>
-        <w:t>s from Weblearn:</w:t>
+        <w:t xml:space="preserve"> and navigate to the place you saved all the data files from Weblearn:</w:t>
       </w:r>
     </w:p>
     <w:p>
@@ -2065,10 +2029,7 @@
       </w:pPr>
       <w:r>
         <w:lastRenderedPageBreak/>
-        <w:t xml:space="preserve">You should see data now in the Spreadsheet view. If you want to see more of the data, you can resize the Spreadsheet and Results Viewer by clicking and dragging the thick grey line in the middle of the </w:t>
-      </w:r>
-      <w:r>
-        <w:t>screen.</w:t>
+        <w:t>You should see data now in the Spreadsheet view. If you want to see more of the data, you can resize the Spreadsheet and Results Viewer by clicking and dragging the thick grey line in the middle of the screen.</w:t>
       </w:r>
     </w:p>
     <w:p>
@@ -2126,13 +2087,13 @@
       <w:pPr>
         <w:pStyle w:val="Heading2"/>
       </w:pPr>
-      <w:bookmarkStart w:id="8" w:name="cases-and-variables"/>
-      <w:bookmarkStart w:id="9" w:name="_Toc62062384"/>
-      <w:bookmarkEnd w:id="6"/>
+      <w:bookmarkStart w:id="8" w:name="_Toc62062384"/>
+      <w:bookmarkStart w:id="9" w:name="cases-and-variables"/>
+      <w:bookmarkEnd w:id="7"/>
       <w:r>
         <w:t>Cases and variables</w:t>
       </w:r>
-      <w:bookmarkEnd w:id="9"/>
+      <w:bookmarkEnd w:id="8"/>
     </w:p>
     <w:p>
       <w:pPr>
@@ -2175,15 +2136,12 @@
         <w:t>case</w:t>
       </w:r>
       <w:r>
-        <w:t xml:space="preserve">. In Excel, we had to create a dummy Participant ID column as our case identifier. This is the same in Jamovi, which has been named </w:t>
-      </w:r>
-      <w:r>
-        <w:t>‘PartID’ in this file.</w:t>
-      </w:r>
-    </w:p>
-    <w:p>
-      <w:pPr>
-        <w:pStyle w:val="QuestionList"/>
+        <w:t>. In Excel, we had to create a dummy Participant ID column as our case identifier. This is the same in Jamovi, which has been named ‘PartID’ in this file.</w:t>
+      </w:r>
+    </w:p>
+    <w:p>
+      <w:pPr>
+        <w:pStyle w:val="Questions"/>
       </w:pPr>
       <w:r>
         <w:t>Q1. How many columns of data are there?</w:t>
@@ -2191,7 +2149,7 @@
     </w:p>
     <w:p>
       <w:pPr>
-        <w:pStyle w:val="QuestionList"/>
+        <w:pStyle w:val="Questions"/>
       </w:pPr>
       <w:r>
         <w:t>Q2. How many rows of data are there?</w:t>
@@ -2199,7 +2157,7 @@
     </w:p>
     <w:p>
       <w:pPr>
-        <w:pStyle w:val="QuestionList"/>
+        <w:pStyle w:val="Questions"/>
       </w:pPr>
       <w:r>
         <w:t>Q3. Why bother with a Participant ID when there is a record number?</w:t>
@@ -2207,7 +2165,7 @@
     </w:p>
     <w:p>
       <w:pPr>
-        <w:pStyle w:val="QuestionList"/>
+        <w:pStyle w:val="Questions"/>
       </w:pPr>
       <w:r>
         <w:t>Q4. Why do we need a Participant ID at all? Why not just use participant name?</w:t>
@@ -2219,21 +2177,15 @@
       </w:pPr>
       <w:r>
         <w:lastRenderedPageBreak/>
-        <w:t>Pay atten</w:t>
-      </w:r>
-      <w:r>
-        <w:t>tion to the PartID column - note that some IDs are missing, so the row number does not always match the PartID.</w:t>
-      </w:r>
-    </w:p>
-    <w:p>
-      <w:pPr>
-        <w:pStyle w:val="BodyText"/>
-      </w:pPr>
-      <w:r>
-        <w:t>I want you to add one further case to this data sheet, so just type in the following numbers at the bottom of the sheet. You can type directly i</w:t>
-      </w:r>
-      <w:r>
-        <w:t>nto each cell (similar to Excel).</w:t>
+        <w:t>Pay attention to the PartID column - note that some IDs are missing, so the row number does not always match the PartID.</w:t>
+      </w:r>
+    </w:p>
+    <w:p>
+      <w:pPr>
+        <w:pStyle w:val="BodyText"/>
+      </w:pPr>
+      <w:r>
+        <w:t>I want you to add one further case to this data sheet, so just type in the following numbers at the bottom of the sheet. You can type directly into each cell (similar to Excel).</w:t>
       </w:r>
     </w:p>
     <w:p>
@@ -2348,12 +2300,12 @@
       <w:pPr>
         <w:pStyle w:val="Heading3"/>
       </w:pPr>
-      <w:bookmarkStart w:id="10" w:name="variables-setup"/>
-      <w:bookmarkStart w:id="11" w:name="_Toc62062385"/>
+      <w:bookmarkStart w:id="10" w:name="_Toc62062385"/>
+      <w:bookmarkStart w:id="11" w:name="variables-setup"/>
       <w:r>
         <w:t>Variables setup</w:t>
       </w:r>
-      <w:bookmarkEnd w:id="11"/>
+      <w:bookmarkEnd w:id="10"/>
     </w:p>
     <w:p>
       <w:pPr>
@@ -2456,10 +2408,7 @@
         <w:t>Label</w:t>
       </w:r>
       <w:r>
-        <w:t>. C</w:t>
-      </w:r>
-      <w:r>
-        <w:t>lick on any cell in another column to change to that variable - see how the text at the top of the variable setup menu changes.</w:t>
+        <w:t>. Click on any cell in another column to change to that variable - see how the text at the top of the variable setup menu changes.</w:t>
       </w:r>
     </w:p>
     <w:p>
@@ -2476,10 +2425,7 @@
         <w:t>Description</w:t>
       </w:r>
       <w:r>
-        <w:t xml:space="preserve"> area, where you can add a little extra te</w:t>
-      </w:r>
-      <w:r>
-        <w:t>xt to make it clearer what is contained in our variable. Click on the PartID column and notice how it says ‘Participant ID’ now - this is the full name of the variable, rather than the shorter ‘PartID’ label.</w:t>
+        <w:t xml:space="preserve"> area, where you can add a little extra text to make it clearer what is contained in our variable. Click on the PartID column and notice how it says ‘Participant ID’ now - this is the full name of the variable, rather than the shorter ‘PartID’ label.</w:t>
       </w:r>
     </w:p>
     <w:p>
@@ -2487,13 +2433,7 @@
         <w:pStyle w:val="Aside"/>
       </w:pPr>
       <w:r>
-        <w:t>Why do we use separate labels and descriptions?</w:t>
-      </w:r>
-      <w:r>
-        <w:t xml:space="preserve"> When you’re working with a variable, sometimes it can be annoying to type in the full name over and over again - ‘PartID’ is a lot quicker to type than ‘Participant ID’. But, when we want to see our results, we want the full description of the variable to</w:t>
-      </w:r>
-      <w:r>
-        <w:t xml:space="preserve"> make it easier and clearer to see what our results are referring to.</w:t>
+        <w:t>Why do we use separate labels and descriptions? When you’re working with a variable, sometimes it can be annoying to type in the full name over and over again - ‘PartID’ is a lot quicker to type than ‘Participant ID’. But, when we want to see our results, we want the full description of the variable to make it easier and clearer to see what our results are referring to.</w:t>
       </w:r>
     </w:p>
     <w:p>
@@ -2523,10 +2463,7 @@
         <w:t>Age</w:t>
       </w:r>
       <w:r>
-        <w:t xml:space="preserve"> enter the descriptio</w:t>
-      </w:r>
-      <w:r>
-        <w:t xml:space="preserve">n ‘Age (years)’ and for the </w:t>
+        <w:t xml:space="preserve"> enter the description ‘Age (years)’ and for the </w:t>
       </w:r>
       <w:r>
         <w:rPr>
@@ -2542,13 +2479,13 @@
       <w:pPr>
         <w:pStyle w:val="Heading3"/>
       </w:pPr>
-      <w:bookmarkStart w:id="12" w:name="variable-data-types"/>
-      <w:bookmarkStart w:id="13" w:name="_Toc62062386"/>
-      <w:bookmarkEnd w:id="10"/>
+      <w:bookmarkStart w:id="12" w:name="_Toc62062386"/>
+      <w:bookmarkStart w:id="13" w:name="variable-data-types"/>
+      <w:bookmarkEnd w:id="11"/>
       <w:r>
         <w:t>Variable data types</w:t>
       </w:r>
-      <w:bookmarkEnd w:id="13"/>
+      <w:bookmarkEnd w:id="12"/>
     </w:p>
     <w:p>
       <w:pPr>
@@ -2620,13 +2557,10 @@
     </w:p>
     <w:p>
       <w:pPr>
-        <w:pStyle w:val="QuestionList"/>
-      </w:pPr>
-      <w:r>
-        <w:t>Q5. How many measure types of data are available in Jamovi? C</w:t>
-      </w:r>
-      <w:r>
-        <w:t>an you guess how these compare to the NOIR data types covered in lectures?</w:t>
+        <w:pStyle w:val="Questions"/>
+      </w:pPr>
+      <w:r>
+        <w:t>Q5. How many measure types of data are available in Jamovi? Can you guess how these compare to the NOIR data types covered in lectures?</w:t>
       </w:r>
     </w:p>
     <w:p>
@@ -2678,10 +2612,7 @@
         <w:pStyle w:val="FirstParagraph"/>
       </w:pPr>
       <w:r>
-        <w:t>Nominal and Ordinal are exactly the same as covered in the lecture on data types. ‘Continuous’ is just the combination o</w:t>
-      </w:r>
-      <w:r>
-        <w:t>f Interval and Ratio - Jamovi will work out if the data you enter is Interval or Ratio for you behind-the-scenes based on the numbers you actually have in the data.</w:t>
+        <w:t>Nominal and Ordinal are exactly the same as covered in the lecture on data types. ‘Continuous’ is just the combination of Interval and Ratio - Jamovi will work out if the data you enter is Interval or Ratio for you behind-the-scenes based on the numbers you actually have in the data.</w:t>
       </w:r>
     </w:p>
     <w:p>
@@ -2690,18 +2621,12 @@
       </w:pPr>
       <w:r>
         <w:lastRenderedPageBreak/>
-        <w:t>Jamovi also has one extra data type, called ‘ID’. This is just used by Jamovi to identify a</w:t>
-      </w:r>
-      <w:r>
-        <w:t xml:space="preserve"> Participant ID column - it’s exactly the same as a Nominal column, but lets Jamovi know it doesn’t need to worry about labelling levels for it, and to just use whatever is typed into the cells. Don’t worry about the difference too much - just know that yo</w:t>
-      </w:r>
-      <w:r>
-        <w:t>u only need to set your PartID column to ‘ID’, and can then forget about it!</w:t>
-      </w:r>
-    </w:p>
-    <w:p>
-      <w:pPr>
-        <w:pStyle w:val="QuestionList"/>
+        <w:t>Jamovi also has one extra data type, called ‘ID’. This is just used by Jamovi to identify a Participant ID column - it’s exactly the same as a Nominal column, but lets Jamovi know it doesn’t need to worry about labelling levels for it, and to just use whatever is typed into the cells. Don’t worry about the difference too much - just know that you only need to set your PartID column to ‘ID’, and can then forget about it!</w:t>
+      </w:r>
+    </w:p>
+    <w:p>
+      <w:pPr>
+        <w:pStyle w:val="Questions"/>
       </w:pPr>
       <w:r>
         <w:t>Q6. Why would PartID be of the ID or Nominal type even though it appears to be an ordered list of numbers?</w:t>
@@ -2718,13 +2643,7 @@
         <w:rPr>
           <w:b/>
         </w:rPr>
-        <w:t>Data ty</w:t>
-      </w:r>
-      <w:r>
-        <w:rPr>
-          <w:b/>
-        </w:rPr>
-        <w:t>pe</w:t>
+        <w:t>Data type</w:t>
       </w:r>
       <w:r>
         <w:t>:</w:t>
@@ -2810,10 +2729,7 @@
         </w:numPr>
       </w:pPr>
       <w:r>
-        <w:t>Decimal: numbers with a decimal point (1.5, 2.3, 3.0,</w:t>
-      </w:r>
-      <w:r>
-        <w:t xml:space="preserve"> 4.6…)</w:t>
+        <w:t>Decimal: numbers with a decimal point (1.5, 2.3, 3.0, 4.6…)</w:t>
       </w:r>
     </w:p>
     <w:p>
@@ -2840,14 +2756,14 @@
       <w:pPr>
         <w:pStyle w:val="Heading3"/>
       </w:pPr>
-      <w:bookmarkStart w:id="14" w:name="coding-variables-levels"/>
-      <w:bookmarkStart w:id="15" w:name="_Toc62062387"/>
-      <w:bookmarkEnd w:id="12"/>
+      <w:bookmarkStart w:id="14" w:name="_Toc62062387"/>
+      <w:bookmarkStart w:id="15" w:name="coding-variables-levels"/>
+      <w:bookmarkEnd w:id="13"/>
       <w:r>
         <w:lastRenderedPageBreak/>
         <w:t>Coding variables levels</w:t>
       </w:r>
-      <w:bookmarkEnd w:id="15"/>
+      <w:bookmarkEnd w:id="14"/>
     </w:p>
     <w:p>
       <w:pPr>
@@ -2863,10 +2779,7 @@
         <w:t>Levels</w:t>
       </w:r>
       <w:r>
-        <w:t xml:space="preserve"> </w:t>
-      </w:r>
-      <w:r>
-        <w:t>setup. Here, if we are using categorical data (i.e. Nominal or Ordinal data types), we can set the labels that should appear for each level of that category.</w:t>
+        <w:t xml:space="preserve"> setup. Here, if we are using categorical data (i.e. Nominal or Ordinal data types), we can set the labels that should appear for each level of that category.</w:t>
       </w:r>
     </w:p>
     <w:p>
@@ -2883,10 +2796,7 @@
         <w:t>Gender</w:t>
       </w:r>
       <w:r>
-        <w:t xml:space="preserve"> column. Notic</w:t>
-      </w:r>
-      <w:r>
-        <w:t xml:space="preserve">e how the data is entered as the numbers 1 and 2, rather than in text. Change the </w:t>
+        <w:t xml:space="preserve"> column. Notice how the data is entered as the numbers 1 and 2, rather than in text. Change the </w:t>
       </w:r>
       <w:r>
         <w:rPr>
@@ -3014,21 +2924,15 @@
         <w:pStyle w:val="BodyText"/>
       </w:pPr>
       <w:r>
-        <w:t>Notice how the numbers 1 and 2 move to the lower right under the text you’re typing, so</w:t>
-      </w:r>
-      <w:r>
-        <w:t xml:space="preserve"> you can still see which label refers to which number. Click anywhere outside the labels box to save these labels.</w:t>
-      </w:r>
-    </w:p>
-    <w:p>
-      <w:pPr>
-        <w:pStyle w:val="BodyText"/>
-      </w:pPr>
-      <w:r>
-        <w:t>Notice now that the cells in the Gender column in the spreadsheet change from ‘1’ and ‘2’ to ‘Male’ and ‘Female’. The underlying data is stil</w:t>
-      </w:r>
-      <w:r>
-        <w:t>l the same - we’ve just labelled it.</w:t>
+        <w:t>Notice how the numbers 1 and 2 move to the lower right under the text you’re typing, so you can still see which label refers to which number. Click anywhere outside the labels box to save these labels.</w:t>
+      </w:r>
+    </w:p>
+    <w:p>
+      <w:pPr>
+        <w:pStyle w:val="BodyText"/>
+      </w:pPr>
+      <w:r>
+        <w:t>Notice now that the cells in the Gender column in the spreadsheet change from ‘1’ and ‘2’ to ‘Male’ and ‘Female’. The underlying data is still the same - we’ve just labelled it.</w:t>
       </w:r>
     </w:p>
     <w:p>
@@ -3036,10 +2940,7 @@
         <w:pStyle w:val="Aside"/>
       </w:pPr>
       <w:r>
-        <w:t xml:space="preserve">Why use numbers and labels for nominal data? Similar to our variables names and labels, it makes it easier to work with the data but still see read our results clearly. For example, if we wanted to choose only the Male </w:t>
-      </w:r>
-      <w:r>
-        <w:t>participants in this study, we could filter by ‘Gender = 1’, but our results would still print the full label ‘Male’.</w:t>
+        <w:t>Why use numbers and labels for nominal data? Similar to our variables names and labels, it makes it easier to work with the data but still see read our results clearly. For example, if we wanted to choose only the Male participants in this study, we could filter by ‘Gender = 1’, but our results would still print the full label ‘Male’.</w:t>
       </w:r>
     </w:p>
     <w:p>
@@ -3059,10 +2960,7 @@
         </w:numPr>
       </w:pPr>
       <w:r>
-        <w:t>Part</w:t>
-      </w:r>
-      <w:r>
-        <w:t>ID: Participant ID, ID measure type, Integer data type</w:t>
+        <w:t>PartID: Participant ID, ID measure type, Integer data type</w:t>
       </w:r>
     </w:p>
     <w:p>
@@ -3123,10 +3021,7 @@
         </w:numPr>
       </w:pPr>
       <w:r>
-        <w:t xml:space="preserve">Height: Height (cm), </w:t>
-      </w:r>
-      <w:r>
-        <w:t>Continuous, Decimal</w:t>
+        <w:t>Height: Height (cm), Continuous, Decimal</w:t>
       </w:r>
     </w:p>
     <w:p>
@@ -3170,10 +3065,7 @@
         <w:pStyle w:val="FirstParagraph"/>
       </w:pPr>
       <w:r>
-        <w:t>Once you’ve checked all these variables, click on the circle ico</w:t>
-      </w:r>
-      <w:r>
-        <w:t>n with an Up arrow inside it in the top right of the variable setup menu to hide the menu and return to the main view.</w:t>
+        <w:t>Once you’ve checked all these variables, click on the circle icon with an Up arrow inside it in the top right of the variable setup menu to hide the menu and return to the main view.</w:t>
       </w:r>
     </w:p>
     <w:p>
@@ -3204,23 +3096,20 @@
         <w:t>Tip:</w:t>
       </w:r>
       <w:r>
-        <w:t xml:space="preserve"> Use Ctrl + S on Windows or Cmd + S on Mac as a keyboard shortcut to save your work. Make sure to save regularly to avoid losing anything! All your data, tests, and results are saved in the same .omv file, so you can open it up again later and pick up righ</w:t>
-      </w:r>
-      <w:r>
-        <w:t>t where you left off.</w:t>
+        <w:t xml:space="preserve"> Use Ctrl + S on Windows or Cmd + S on Mac as a keyboard shortcut to save your work. Make sure to save regularly to avoid losing anything! All your data, tests, and results are saved in the same .omv file, so you can open it up again later and pick up right where you left off.</w:t>
       </w:r>
     </w:p>
     <w:p>
       <w:pPr>
         <w:pStyle w:val="Heading3"/>
       </w:pPr>
-      <w:bookmarkStart w:id="16" w:name="computing-a-new-variable"/>
-      <w:bookmarkStart w:id="17" w:name="_Toc62062388"/>
-      <w:bookmarkEnd w:id="14"/>
+      <w:bookmarkStart w:id="16" w:name="_Toc62062388"/>
+      <w:bookmarkStart w:id="17" w:name="computing-a-new-variable"/>
+      <w:bookmarkEnd w:id="15"/>
       <w:r>
         <w:t>Computing a new variable</w:t>
       </w:r>
-      <w:bookmarkEnd w:id="17"/>
+      <w:bookmarkEnd w:id="16"/>
     </w:p>
     <w:p>
       <w:pPr>
@@ -3236,10 +3125,7 @@
         <w:t>Compute Variable</w:t>
       </w:r>
       <w:r>
-        <w:t xml:space="preserve"> function which can do the calcula</w:t>
-      </w:r>
-      <w:r>
-        <w:t>tion for us.</w:t>
+        <w:t xml:space="preserve"> function which can do the calculation for us.</w:t>
       </w:r>
     </w:p>
     <w:p>
@@ -3283,10 +3169,7 @@
         <w:t>Computed Variable</w:t>
       </w:r>
       <w:r>
-        <w:t xml:space="preserve"> menu</w:t>
-      </w:r>
-      <w:r>
-        <w:t xml:space="preserve"> at the top, similar to the variable setup menu:</w:t>
+        <w:t xml:space="preserve"> menu at the top, similar to the variable setup menu:</w:t>
       </w:r>
     </w:p>
     <w:p>
@@ -3381,10 +3264,7 @@
         <w:t>formula box</w:t>
       </w:r>
       <w:r>
-        <w:t>. Here, we enter a formula to tell Jamovi what to calculate for us - very similar to when we typed functions into Excel, but instead of typing them into one cell and copying and pasting the formula in all th</w:t>
-      </w:r>
-      <w:r>
-        <w:t>e other cells, in Jamovi we just enter the function at the top and it automatically fills it in for the entire column for us.</w:t>
+        <w:t>. Here, we enter a formula to tell Jamovi what to calculate for us - very similar to when we typed functions into Excel, but instead of typing them into one cell and copying and pasting the formula in all the other cells, in Jamovi we just enter the function at the top and it automatically fills it in for the entire column for us.</w:t>
       </w:r>
     </w:p>
     <w:p>
@@ -3401,10 +3281,7 @@
         <w:t>fx</w:t>
       </w:r>
       <w:r>
-        <w:t xml:space="preserve"> button to see all the options we</w:t>
-      </w:r>
-      <w:r>
-        <w:t xml:space="preserve"> can enter in the formula box:</w:t>
+        <w:t xml:space="preserve"> button to see all the options we can enter in the formula box:</w:t>
       </w:r>
     </w:p>
     <w:p>
@@ -3464,10 +3341,7 @@
         <w:pStyle w:val="BodyText"/>
       </w:pPr>
       <w:r>
-        <w:t>Jamovi tells us what each function does if we click on it once - see here I’ve clicked on the MEAN function, and Jamovi gives a short description underneath. Next to the functions are our variables. Double click on any of t</w:t>
-      </w:r>
-      <w:r>
-        <w:t>hese to insert them into the function box.</w:t>
+        <w:t>Jamovi tells us what each function does if we click on it once - see here I’ve clicked on the MEAN function, and Jamovi gives a short description underneath. Next to the functions are our variables. Double click on any of these to insert them into the function box.</w:t>
       </w:r>
     </w:p>
     <w:p>
@@ -3546,32 +3420,23 @@
         <w:pStyle w:val="BodyText"/>
       </w:pPr>
       <w:r>
-        <w:t xml:space="preserve">Press enter and you should see the BMI column automatically fill in with our BMI values. Notice that any </w:t>
-      </w:r>
-      <w:r>
-        <w:t>cases (rows) that are missing any Weight or Height data are also left blank in the new BMI column.</w:t>
-      </w:r>
-    </w:p>
-    <w:p>
-      <w:pPr>
-        <w:pStyle w:val="BodyText"/>
-      </w:pPr>
-      <w:r>
-        <w:t>Let’s recap: we have looked at the Spreadsheet, which contains our data (cells) arranged as Variables (columns) and Cases (rows). We have looked at the Varia</w:t>
-      </w:r>
-      <w:r>
-        <w:t>ble Setup menu to look at the metadata information about our variables and the values they contain. These are the two main components of what we would call data.</w:t>
-      </w:r>
-    </w:p>
-    <w:p>
-      <w:pPr>
-        <w:pStyle w:val="BodyText"/>
-      </w:pPr>
-      <w:r>
-        <w:t>The variables and the data are all saved in one Jamovi data file (.omv). Make sure you save yo</w:t>
-      </w:r>
-      <w:r>
-        <w:t>ur data file as you have made changes to both variables and cases. We will now move on to examine some of our data.</w:t>
+        <w:t>Press enter and you should see the BMI column automatically fill in with our BMI values. Notice that any cases (rows) that are missing any Weight or Height data are also left blank in the new BMI column.</w:t>
+      </w:r>
+    </w:p>
+    <w:p>
+      <w:pPr>
+        <w:pStyle w:val="BodyText"/>
+      </w:pPr>
+      <w:r>
+        <w:t>Let’s recap: we have looked at the Spreadsheet, which contains our data (cells) arranged as Variables (columns) and Cases (rows). We have looked at the Variable Setup menu to look at the metadata information about our variables and the values they contain. These are the two main components of what we would call data.</w:t>
+      </w:r>
+    </w:p>
+    <w:p>
+      <w:pPr>
+        <w:pStyle w:val="BodyText"/>
+      </w:pPr>
+      <w:r>
+        <w:t>The variables and the data are all saved in one Jamovi data file (.omv). Make sure you save your data file as you have made changes to both variables and cases. We will now move on to examine some of our data.</w:t>
       </w:r>
     </w:p>
     <w:p>
@@ -3636,16 +3501,16 @@
       <w:pPr>
         <w:pStyle w:val="Heading1"/>
       </w:pPr>
-      <w:bookmarkStart w:id="18" w:name="week-2"/>
-      <w:bookmarkStart w:id="19" w:name="_Toc62062389"/>
-      <w:bookmarkEnd w:id="0"/>
-      <w:bookmarkEnd w:id="8"/>
-      <w:bookmarkEnd w:id="16"/>
+      <w:bookmarkStart w:id="18" w:name="_Toc62062389"/>
+      <w:bookmarkStart w:id="19" w:name="week-2"/>
+      <w:bookmarkEnd w:id="1"/>
+      <w:bookmarkEnd w:id="9"/>
+      <w:bookmarkEnd w:id="17"/>
       <w:r>
         <w:lastRenderedPageBreak/>
         <w:t>Week 2</w:t>
       </w:r>
-      <w:bookmarkEnd w:id="19"/>
+      <w:bookmarkEnd w:id="18"/>
     </w:p>
     <w:p>
       <w:pPr>
@@ -3659,22 +3524,19 @@
       <w:pPr>
         <w:pStyle w:val="Heading2"/>
       </w:pPr>
-      <w:bookmarkStart w:id="20" w:name="descriptive-data"/>
-      <w:bookmarkStart w:id="21" w:name="_Toc62062390"/>
+      <w:bookmarkStart w:id="20" w:name="_Toc62062390"/>
+      <w:bookmarkStart w:id="21" w:name="descriptive-data"/>
       <w:r>
         <w:t>Descriptive data</w:t>
       </w:r>
-      <w:bookmarkEnd w:id="21"/>
+      <w:bookmarkEnd w:id="20"/>
     </w:p>
     <w:p>
       <w:pPr>
         <w:pStyle w:val="FirstParagraph"/>
       </w:pPr>
       <w:r>
-        <w:t>In the Excel class we took a lot of time looking at descriptive data. This is information about your data, for instance, the total number of records, the minimum, maximum, range, standard deviation, etc. Jamovi can provide this information a lot quicker t</w:t>
-      </w:r>
-      <w:r>
-        <w:t>han us calculating it ourselves each time. Here we are going to use some the Exploration analyses to help describe our data.</w:t>
+        <w:t>In the Excel class we took a lot of time looking at descriptive data. This is information about your data, for instance, the total number of records, the minimum, maximum, range, standard deviation, etc. Jamovi can provide this information a lot quicker than us calculating it ourselves each time. Here we are going to use some the Exploration analyses to help describe our data.</w:t>
       </w:r>
     </w:p>
     <w:p>
@@ -3709,10 +3571,7 @@
         <w:t>Descriptives</w:t>
       </w:r>
       <w:r>
-        <w:t xml:space="preserve"> in the dropdown menu that ap</w:t>
-      </w:r>
-      <w:r>
-        <w:t>pears. A new middle area should open up between our Spreadsheet and Results Viewer:</w:t>
+        <w:t xml:space="preserve"> in the dropdown menu that appears. A new middle area should open up between our Spreadsheet and Results Viewer:</w:t>
       </w:r>
     </w:p>
     <w:p>
@@ -3772,10 +3631,7 @@
       </w:pPr>
       <w:r>
         <w:lastRenderedPageBreak/>
-        <w:t>Notice that something has also showed up on our Results Viewer! This is how Jamovi works - when you run an Analyses, the results are printed out onto the viewer on the ri</w:t>
-      </w:r>
-      <w:r>
-        <w:t>ght. The Descriptives Analyses prints out a table of information by default, but at the moment, we haven’t told Jamovi exactly what we want Descriptives of yet, so the table is empty.</w:t>
+        <w:t>Notice that something has also showed up on our Results Viewer! This is how Jamovi works - when you run an Analyses, the results are printed out onto the viewer on the right. The Descriptives Analyses prints out a table of information by default, but at the moment, we haven’t told Jamovi exactly what we want Descriptives of yet, so the table is empty.</w:t>
       </w:r>
     </w:p>
     <w:p>
@@ -3792,10 +3648,7 @@
         <w:t>Weight</w:t>
       </w:r>
       <w:r>
-        <w:t xml:space="preserve"> variable in the left hand box, and click the arrow t</w:t>
-      </w:r>
-      <w:r>
-        <w:t xml:space="preserve">o move it into the </w:t>
+        <w:t xml:space="preserve"> variable in the left hand box, and click the arrow to move it into the </w:t>
       </w:r>
       <w:r>
         <w:rPr>
@@ -3881,21 +3734,15 @@
         <w:pStyle w:val="BodyText"/>
       </w:pPr>
       <w:r>
-        <w:t xml:space="preserve">This is a simple way of looking at all the weights of our participants (dependent list) broken down by gender </w:t>
-      </w:r>
-      <w:r>
-        <w:t>(factor list).</w:t>
-      </w:r>
-    </w:p>
-    <w:p>
-      <w:pPr>
-        <w:pStyle w:val="BodyText"/>
-      </w:pPr>
-      <w:r>
-        <w:t>Notice our Results table on the right has now automatically updated to show the Descriptives we have asked for! You should be able to see the mean, median, standard deviation, minimum, and maximum for both Male and Female groups. All of thes</w:t>
-      </w:r>
-      <w:r>
-        <w:t xml:space="preserve">e require separate equations in Excel, so you can see Jamovi is a </w:t>
+        <w:t>This is a simple way of looking at all the weights of our participants (dependent list) broken down by gender (factor list).</w:t>
+      </w:r>
+    </w:p>
+    <w:p>
+      <w:pPr>
+        <w:pStyle w:val="BodyText"/>
+      </w:pPr>
+      <w:r>
+        <w:t xml:space="preserve">Notice our Results table on the right has now automatically updated to show the Descriptives we have asked for! You should be able to see the mean, median, standard deviation, minimum, and maximum for both Male and Female groups. All of these require separate equations in Excel, so you can see Jamovi is a </w:t>
       </w:r>
       <w:r>
         <w:rPr>
@@ -3909,7 +3756,7 @@
     </w:p>
     <w:p>
       <w:pPr>
-        <w:pStyle w:val="QuestionList"/>
+        <w:pStyle w:val="Questions"/>
       </w:pPr>
       <w:r>
         <w:lastRenderedPageBreak/>
@@ -3918,7 +3765,7 @@
     </w:p>
     <w:p>
       <w:pPr>
-        <w:pStyle w:val="QuestionList"/>
+        <w:pStyle w:val="Questions"/>
       </w:pPr>
       <w:r>
         <w:t>Q8. How many males and females are there? And how big is our total sample size?</w:t>
@@ -3946,10 +3793,7 @@
         <w:t>Weight</w:t>
       </w:r>
       <w:r>
-        <w:t xml:space="preserve"> in</w:t>
-      </w:r>
-      <w:r>
-        <w:t xml:space="preserve"> the Variables area and notice the arrow icon changes to point left - click this to put it back into our variables list. Do the same for </w:t>
+        <w:t xml:space="preserve"> in the Variables area and notice the arrow icon changes to point left - click this to put it back into our variables list. Do the same for </w:t>
       </w:r>
       <w:r>
         <w:rPr>
@@ -3984,10 +3828,7 @@
         <w:t>BIA2</w:t>
       </w:r>
       <w:r>
-        <w:t xml:space="preserve"> and move them into the Variable</w:t>
-      </w:r>
-      <w:r>
-        <w:t xml:space="preserve">s box. This will show the same information as before, but now we want a little bit extra. Click on the </w:t>
+        <w:t xml:space="preserve"> and move them into the Variables box. This will show the same information as before, but now we want a little bit extra. Click on the </w:t>
       </w:r>
       <w:r>
         <w:rPr>
@@ -4005,10 +3846,7 @@
         <w:t>Range</w:t>
       </w:r>
       <w:r>
-        <w:t xml:space="preserve"> to add it to our tab</w:t>
-      </w:r>
-      <w:r>
-        <w:t>le in the Results viewer:</w:t>
+        <w:t xml:space="preserve"> to add it to our table in the Results viewer:</w:t>
       </w:r>
     </w:p>
     <w:p>
@@ -4073,25 +3911,22 @@
     </w:p>
     <w:p>
       <w:pPr>
-        <w:pStyle w:val="QuestionList"/>
-      </w:pPr>
-      <w:r>
-        <w:t>Q9. Fro</w:t>
-      </w:r>
-      <w:r>
-        <w:t>m the descriptive data for the two machines, would you say the machines show the ‘same’ results?</w:t>
+        <w:pStyle w:val="Questions"/>
+      </w:pPr>
+      <w:r>
+        <w:t>Q9. From the descriptive data for the two machines, would you say the machines show the ‘same’ results?</w:t>
       </w:r>
     </w:p>
     <w:p>
       <w:pPr>
         <w:pStyle w:val="Heading3"/>
       </w:pPr>
-      <w:bookmarkStart w:id="22" w:name="frequency-tables"/>
-      <w:bookmarkStart w:id="23" w:name="_Toc62062391"/>
+      <w:bookmarkStart w:id="22" w:name="_Toc62062391"/>
+      <w:bookmarkStart w:id="23" w:name="frequency-tables"/>
       <w:r>
         <w:t>Frequency tables</w:t>
       </w:r>
-      <w:bookmarkEnd w:id="23"/>
+      <w:bookmarkEnd w:id="22"/>
     </w:p>
     <w:p>
       <w:pPr>
@@ -4107,10 +3942,7 @@
         <w:t>Course</w:t>
       </w:r>
       <w:r>
-        <w:t xml:space="preserve"> i</w:t>
-      </w:r>
-      <w:r>
-        <w:t>nto the variables selection box.</w:t>
+        <w:t xml:space="preserve"> into the variables selection box.</w:t>
       </w:r>
     </w:p>
     <w:p>
@@ -4127,10 +3959,7 @@
         <w:t>Frequency tables</w:t>
       </w:r>
       <w:r>
-        <w:t xml:space="preserve"> checkbox underneath our variables selection to add a frequency table to our Results viewer (this will only work for Nominal or Ordinal data types). If you want to make the Results viewer a bit tid</w:t>
-      </w:r>
-      <w:r>
-        <w:t xml:space="preserve">ier, untick all the other Statistics options, but leave in the </w:t>
+        <w:t xml:space="preserve"> checkbox underneath our variables selection to add a frequency table to our Results viewer (this will only work for Nominal or Ordinal data types). If you want to make the Results viewer a bit tidier, untick all the other Statistics options, but leave in the </w:t>
       </w:r>
       <w:r>
         <w:rPr>
@@ -4208,15 +4037,12 @@
       </w:pPr>
       <w:r>
         <w:lastRenderedPageBreak/>
-        <w:t>Here you are presented with frequency as a count, as an overall percentage, and as a cumulative percentage. Top table also tells us about the total number of values and</w:t>
-      </w:r>
-      <w:r>
-        <w:t xml:space="preserve"> how many are missing values - that is, any cases we have that do not have a valid Course ID.</w:t>
-      </w:r>
-    </w:p>
-    <w:p>
-      <w:pPr>
-        <w:pStyle w:val="QuestionList"/>
+        <w:t>Here you are presented with frequency as a count, as an overall percentage, and as a cumulative percentage. Top table also tells us about the total number of values and how many are missing values - that is, any cases we have that do not have a valid Course ID.</w:t>
+      </w:r>
+    </w:p>
+    <w:p>
+      <w:pPr>
+        <w:pStyle w:val="Questions"/>
       </w:pPr>
       <w:r>
         <w:t>Q10. How many students actually provided a course id?</w:t>
@@ -4224,7 +4050,7 @@
     </w:p>
     <w:p>
       <w:pPr>
-        <w:pStyle w:val="QuestionList"/>
+        <w:pStyle w:val="Questions"/>
       </w:pPr>
       <w:r>
         <w:t>Q11. Which course has the greatest percentage of students?</w:t>
@@ -4232,7 +4058,7 @@
     </w:p>
     <w:p>
       <w:pPr>
-        <w:pStyle w:val="QuestionList"/>
+        <w:pStyle w:val="Questions"/>
       </w:pPr>
       <w:r>
         <w:t>Q12. What percentage of students takes Sport and Dance Therapy?</w:t>
@@ -4243,48 +4069,39 @@
         <w:pStyle w:val="BodyText"/>
       </w:pPr>
       <w:r>
-        <w:t>Notice that our counts in the Frequency table add up to the number of valid Course IDs we have in our data. You need to make sure you</w:t>
-      </w:r>
-      <w:r>
-        <w:t xml:space="preserve"> always check for any missing values in your data - in this case, you might need to go back and find that missing Course ID, or else exclude the case from any further analyses if Course ID is required.</w:t>
+        <w:t>Notice that our counts in the Frequency table add up to the number of valid Course IDs we have in our data. You need to make sure you always check for any missing values in your data - in this case, you might need to go back and find that missing Course ID, or else exclude the case from any further analyses if Course ID is required.</w:t>
       </w:r>
     </w:p>
     <w:p>
       <w:pPr>
         <w:pStyle w:val="Heading2"/>
       </w:pPr>
-      <w:bookmarkStart w:id="24" w:name="basic-plots"/>
-      <w:bookmarkStart w:id="25" w:name="_Toc62062392"/>
-      <w:bookmarkEnd w:id="20"/>
-      <w:bookmarkEnd w:id="22"/>
+      <w:bookmarkStart w:id="24" w:name="_Toc62062392"/>
+      <w:bookmarkStart w:id="25" w:name="basic-plots"/>
+      <w:bookmarkEnd w:id="21"/>
+      <w:bookmarkEnd w:id="23"/>
       <w:r>
         <w:t>Basic plots</w:t>
       </w:r>
-      <w:bookmarkEnd w:id="25"/>
+      <w:bookmarkEnd w:id="24"/>
     </w:p>
     <w:p>
       <w:pPr>
         <w:pStyle w:val="Heading3"/>
       </w:pPr>
-      <w:bookmarkStart w:id="26" w:name="histogram"/>
-      <w:bookmarkStart w:id="27" w:name="_Toc62062393"/>
+      <w:bookmarkStart w:id="26" w:name="_Toc62062393"/>
+      <w:bookmarkStart w:id="27" w:name="histogram"/>
       <w:r>
         <w:t>Histogram</w:t>
       </w:r>
-      <w:bookmarkEnd w:id="27"/>
+      <w:bookmarkEnd w:id="26"/>
     </w:p>
     <w:p>
       <w:pPr>
         <w:pStyle w:val="FirstParagraph"/>
       </w:pPr>
       <w:r>
-        <w:t xml:space="preserve">While we expect you to generate </w:t>
-      </w:r>
-      <w:r>
-        <w:t xml:space="preserve">graphs in Excel, and produce tables in MS-Word, you can still generate graphs in Jamovi for a quick view of data before formatting them in Excel. Remember, for any coursework, it is generally best to create your final graphs in Excel so you can completely </w:t>
-      </w:r>
-      <w:r>
-        <w:t>customise how they look.</w:t>
+        <w:t>While we expect you to generate graphs in Excel, and produce tables in MS-Word, you can still generate graphs in Jamovi for a quick view of data before formatting them in Excel. Remember, for any coursework, it is generally best to create your final graphs in Excel so you can completely customise how they look.</w:t>
       </w:r>
     </w:p>
     <w:p>
@@ -4333,10 +4150,7 @@
         <w:t>Descriptive</w:t>
       </w:r>
       <w:r>
-        <w:t xml:space="preserve"> menu, clear all the variables from our variable selection, and untick the Frequency table option. Mo</w:t>
-      </w:r>
-      <w:r>
-        <w:t xml:space="preserve">ve </w:t>
+        <w:t xml:space="preserve"> menu, clear all the variables from our variable selection, and untick the Frequency table option. Move </w:t>
       </w:r>
       <w:r>
         <w:rPr>
@@ -4354,10 +4168,7 @@
         <w:pStyle w:val="BodyText"/>
       </w:pPr>
       <w:r>
-        <w:t xml:space="preserve">Then, you can click the Statistic menu bar again to fold it out of the way, and </w:t>
-      </w:r>
-      <w:r>
-        <w:t xml:space="preserve">click on the </w:t>
+        <w:t xml:space="preserve">Then, you can click the Statistic menu bar again to fold it out of the way, and click on the </w:t>
       </w:r>
       <w:r>
         <w:rPr>
@@ -4443,10 +4254,7 @@
         <w:t>Gender</w:t>
       </w:r>
       <w:r>
-        <w:t xml:space="preserve"> exactly as we did for the Descriptives. Move Gender into the Split By box a</w:t>
-      </w:r>
-      <w:r>
-        <w:t>nd see what happens to our histogram:</w:t>
+        <w:t xml:space="preserve"> exactly as we did for the Descriptives. Move Gender into the Split By box and see what happens to our histogram:</w:t>
       </w:r>
     </w:p>
     <w:p>
@@ -4511,26 +4319,23 @@
     </w:p>
     <w:p>
       <w:pPr>
-        <w:pStyle w:val="QuestionList"/>
-      </w:pPr>
-      <w:r>
-        <w:t>Q13. Based on the histograms, which Gender has a greater var</w:t>
-      </w:r>
-      <w:r>
-        <w:t>iability of weight? Why?</w:t>
+        <w:pStyle w:val="Questions"/>
+      </w:pPr>
+      <w:r>
+        <w:t>Q13. Based on the histograms, which Gender has a greater variability of weight? Why?</w:t>
       </w:r>
     </w:p>
     <w:p>
       <w:pPr>
         <w:pStyle w:val="Heading3"/>
       </w:pPr>
-      <w:bookmarkStart w:id="28" w:name="box-plots"/>
-      <w:bookmarkStart w:id="29" w:name="_Toc62062394"/>
-      <w:bookmarkEnd w:id="26"/>
+      <w:bookmarkStart w:id="28" w:name="_Toc62062394"/>
+      <w:bookmarkStart w:id="29" w:name="box-plots"/>
+      <w:bookmarkEnd w:id="27"/>
       <w:r>
         <w:t>Box plots</w:t>
       </w:r>
-      <w:bookmarkEnd w:id="29"/>
+      <w:bookmarkEnd w:id="28"/>
     </w:p>
     <w:p>
       <w:pPr>
@@ -4546,10 +4351,7 @@
         <w:t>Height</w:t>
       </w:r>
       <w:r>
-        <w:t xml:space="preserve"> into the variables selection, and Split </w:t>
-      </w:r>
-      <w:r>
-        <w:t xml:space="preserve">By </w:t>
+        <w:t xml:space="preserve"> into the variables selection, and Split By </w:t>
       </w:r>
       <w:r>
         <w:rPr>
@@ -4687,10 +4489,7 @@
         </w:numPr>
       </w:pPr>
       <w:r>
-        <w:t xml:space="preserve">Bottom whisker </w:t>
-      </w:r>
-      <w:r>
-        <w:t>= 1.5 x interquartile range</w:t>
+        <w:t>Bottom whisker = 1.5 x interquartile range</w:t>
       </w:r>
     </w:p>
     <w:p>
@@ -4703,7 +4502,7 @@
     </w:p>
     <w:p>
       <w:pPr>
-        <w:pStyle w:val="QuestionList"/>
+        <w:pStyle w:val="Questions"/>
       </w:pPr>
       <w:r>
         <w:t>Q14. On the boxplot, what is the approximate value for median male height and median female height?</w:t>
@@ -4715,27 +4514,21 @@
       </w:pPr>
       <w:r>
         <w:lastRenderedPageBreak/>
-        <w:t>Fe</w:t>
-      </w:r>
-      <w:r>
-        <w:t>el free to click around now on any other Plot or Statistics options you think look interesting, and try exploring different variables and different ways of splitting the data. Remember, if you want to remove something from the Results viewer, just untick i</w:t>
-      </w:r>
-      <w:r>
-        <w:t>t.</w:t>
+        <w:t>Feel free to click around now on any other Plot or Statistics options you think look interesting, and try exploring different variables and different ways of splitting the data. Remember, if you want to remove something from the Results viewer, just untick it.</w:t>
       </w:r>
     </w:p>
     <w:p>
       <w:pPr>
         <w:pStyle w:val="Heading2"/>
       </w:pPr>
-      <w:bookmarkStart w:id="30" w:name="parametric-testing-and-assumptions"/>
-      <w:bookmarkStart w:id="31" w:name="_Toc62062395"/>
-      <w:bookmarkEnd w:id="24"/>
-      <w:bookmarkEnd w:id="28"/>
+      <w:bookmarkStart w:id="30" w:name="_Toc62062395"/>
+      <w:bookmarkStart w:id="31" w:name="parametric-testing-and-assumptions"/>
+      <w:bookmarkEnd w:id="25"/>
+      <w:bookmarkEnd w:id="29"/>
       <w:r>
         <w:t>Parametric testing and assumptions</w:t>
       </w:r>
-      <w:bookmarkEnd w:id="31"/>
+      <w:bookmarkEnd w:id="30"/>
     </w:p>
     <w:p>
       <w:pPr>
@@ -4786,10 +4579,7 @@
         </w:numPr>
       </w:pPr>
       <w:r>
-        <w:t>Normal distr</w:t>
-      </w:r>
-      <w:r>
-        <w:t>ibution</w:t>
+        <w:t>Normal distribution</w:t>
       </w:r>
     </w:p>
     <w:p>
@@ -4817,32 +4607,26 @@
         <w:pStyle w:val="BodyText"/>
       </w:pPr>
       <w:r>
-        <w:t xml:space="preserve">Remember, if you are comparing multiple variables, </w:t>
-      </w:r>
-      <w:r>
-        <w:t>then you must check each variable (or segmented variable) against your assumptions.</w:t>
+        <w:t>Remember, if you are comparing multiple variables, then you must check each variable (or segmented variable) against your assumptions.</w:t>
       </w:r>
     </w:p>
     <w:p>
       <w:pPr>
         <w:pStyle w:val="Heading3"/>
       </w:pPr>
-      <w:bookmarkStart w:id="32" w:name="tests-of-normality-normal-distribution"/>
-      <w:bookmarkStart w:id="33" w:name="_Toc62062396"/>
+      <w:bookmarkStart w:id="32" w:name="_Toc62062396"/>
+      <w:bookmarkStart w:id="33" w:name="tests-of-normality-normal-distribution"/>
       <w:r>
         <w:t>Tests of normality (normal distribution)</w:t>
       </w:r>
-      <w:bookmarkEnd w:id="33"/>
+      <w:bookmarkEnd w:id="32"/>
     </w:p>
     <w:p>
       <w:pPr>
         <w:pStyle w:val="FirstParagraph"/>
       </w:pPr>
       <w:r>
-        <w:t>While we could simply look at a histogram to visually inspect for a normal distribution, there are a number of statistical tests we</w:t>
-      </w:r>
-      <w:r>
-        <w:t xml:space="preserve"> can also perform. The main statistical test for normality in Jamovi is the </w:t>
+        <w:t xml:space="preserve">While we could simply look at a histogram to visually inspect for a normal distribution, there are a number of statistical tests we can also perform. The main statistical test for normality in Jamovi is the </w:t>
       </w:r>
       <w:r>
         <w:rPr>
@@ -4865,13 +4649,7 @@
         <w:rPr>
           <w:i/>
         </w:rPr>
-        <w:t>(Note: testing repeated measures data r</w:t>
-      </w:r>
-      <w:r>
-        <w:rPr>
-          <w:i/>
-        </w:rPr>
-        <w:t>equires a slightly different test, but here we will examine normal distribution for independent samples and look at repeated measures later)</w:t>
+        <w:t>(Note: testing repeated measures data requires a slightly different test, but here we will examine normal distribution for independent samples and look at repeated measures later)</w:t>
       </w:r>
     </w:p>
     <w:p>
@@ -4898,10 +4676,7 @@
         <w:t>Gender</w:t>
       </w:r>
       <w:r>
-        <w:t>. Then, under</w:t>
-      </w:r>
-      <w:r>
-        <w:t xml:space="preserve"> the Statistics menu, click the </w:t>
+        <w:t xml:space="preserve">. Then, under the Statistics menu, click the </w:t>
       </w:r>
       <w:r>
         <w:rPr>
@@ -5004,10 +4779,7 @@
         <w:t>p</w:t>
       </w:r>
       <w:r>
-        <w:t xml:space="preserve"> value result is less than 0.05 for H</w:t>
-      </w:r>
-      <w:r>
-        <w:t xml:space="preserve">eight for either Male or Female groups. Both groups have </w:t>
+        <w:t xml:space="preserve"> value result is less than 0.05 for Height for either Male or Female groups. Both groups have </w:t>
       </w:r>
       <w:r>
         <w:rPr>
@@ -5048,15 +4820,12 @@
         <w:t>Gender</w:t>
       </w:r>
       <w:r>
-        <w:t xml:space="preserve"> using the</w:t>
-      </w:r>
-      <w:r>
-        <w:t xml:space="preserve"> Body Composition.omv data set.</w:t>
-      </w:r>
-    </w:p>
-    <w:p>
-      <w:pPr>
-        <w:pStyle w:val="QuestionList"/>
+        <w:t xml:space="preserve"> using the Body Composition.omv data set.</w:t>
+      </w:r>
+    </w:p>
+    <w:p>
+      <w:pPr>
+        <w:pStyle w:val="Questions"/>
       </w:pPr>
       <w:r>
         <w:t>Q15. What test would you run?</w:t>
@@ -5064,7 +4833,7 @@
     </w:p>
     <w:p>
       <w:pPr>
-        <w:pStyle w:val="QuestionList"/>
+        <w:pStyle w:val="Questions"/>
       </w:pPr>
       <w:r>
         <w:lastRenderedPageBreak/>
@@ -5076,10 +4845,7 @@
         <w:pStyle w:val="BodyText"/>
       </w:pPr>
       <w:r>
-        <w:t>A simple SW test is ok to start, but you should still perform furthe</w:t>
-      </w:r>
-      <w:r>
-        <w:t xml:space="preserve">r checks on your data. The first two we will examine are </w:t>
+        <w:t xml:space="preserve">A simple SW test is ok to start, but you should still perform further checks on your data. The first two we will examine are </w:t>
       </w:r>
       <w:r>
         <w:rPr>
@@ -5200,10 +4966,7 @@
         <w:pStyle w:val="BodyText"/>
       </w:pPr>
       <w:r>
-        <w:t>The first way we can examine this data is to look at</w:t>
-      </w:r>
-      <w:r>
-        <w:t xml:space="preserve"> the </w:t>
+        <w:t xml:space="preserve">The first way we can examine this data is to look at the </w:t>
       </w:r>
       <w:r>
         <w:rPr>
@@ -5265,7 +5028,7 @@
     </w:p>
     <w:p>
       <w:pPr>
-        <w:pStyle w:val="QuestionList"/>
+        <w:pStyle w:val="Questions"/>
       </w:pPr>
       <w:r>
         <w:lastRenderedPageBreak/>
@@ -5277,13 +5040,7 @@
         <w:pStyle w:val="BodyText"/>
       </w:pPr>
       <w:r>
-        <w:t>A rule of t</w:t>
-      </w:r>
-      <w:r>
-        <w:t>humb suggests that -0.8 to +0.8 is acceptable for skewness and -3 to +3 is acceptable for kurtosis. Note that the skewness for males falls outside the -0.8 to 0.8, but all other values are well within their ranges. Strictly speaking we could suggest that t</w:t>
-      </w:r>
-      <w:r>
-        <w:t>he male height data is not normally distributed, and has a slight positive skew (i.e. a pile up of data on the left hand side).</w:t>
+        <w:t>A rule of thumb suggests that -0.8 to +0.8 is acceptable for skewness and -3 to +3 is acceptable for kurtosis. Note that the skewness for males falls outside the -0.8 to 0.8, but all other values are well within their ranges. Strictly speaking we could suggest that the male height data is not normally distributed, and has a slight positive skew (i.e. a pile up of data on the left hand side).</w:t>
       </w:r>
     </w:p>
     <w:p>
@@ -5363,21 +5120,15 @@
       </w:r>
       <w:r>
         <w:lastRenderedPageBreak/>
-        <w:t>value. You can find the standard error values in the Descriptives tab</w:t>
-      </w:r>
-      <w:r>
-        <w:t>le just underneath the Skewness and Kurtosis.</w:t>
-      </w:r>
-    </w:p>
-    <w:p>
-      <w:pPr>
-        <w:pStyle w:val="BodyText"/>
-      </w:pPr>
-      <w:r>
-        <w:t xml:space="preserve">Before we work out our standardised values though, let’s change the number of decimal places Jamovi is using to show our Results, so we can be more accurate. In the far top right-hand corner of Jamovi is three </w:t>
-      </w:r>
-      <w:r>
-        <w:t xml:space="preserve">white dots - click these to open the </w:t>
+        <w:t>value. You can find the standard error values in the Descriptives table just underneath the Skewness and Kurtosis.</w:t>
+      </w:r>
+    </w:p>
+    <w:p>
+      <w:pPr>
+        <w:pStyle w:val="BodyText"/>
+      </w:pPr>
+      <w:r>
+        <w:t xml:space="preserve">Before we work out our standardised values though, let’s change the number of decimal places Jamovi is using to show our Results, so we can be more accurate. In the far top right-hand corner of Jamovi is three white dots - click these to open the </w:t>
       </w:r>
       <w:r>
         <w:rPr>
@@ -5463,10 +5214,7 @@
         <w:pStyle w:val="BodyText"/>
       </w:pPr>
       <w:r>
-        <w:t>Now we can calculate our standardised skewness and kurtosis v</w:t>
-      </w:r>
-      <w:r>
-        <w:t>alues:</w:t>
+        <w:t>Now we can calculate our standardised skewness and kurtosis values:</w:t>
       </w:r>
     </w:p>
     <w:p>
@@ -5526,10 +5274,7 @@
         <w:pStyle w:val="BodyText"/>
       </w:pPr>
       <w:r>
-        <w:t>These values can now be compared to the values we would expect to get by chance alone, so a value less than -1.96 or greater than 1.96 would suggest that this distribution is significantly skewed or shows significant kurtosis. Both of our values are within</w:t>
-      </w:r>
-      <w:r>
-        <w:t xml:space="preserve"> this range so we can be happy that our data satisfies the condition of normality.</w:t>
+        <w:t>These values can now be compared to the values we would expect to get by chance alone, so a value less than -1.96 or greater than 1.96 would suggest that this distribution is significantly skewed or shows significant kurtosis. Both of our values are within this range so we can be happy that our data satisfies the condition of normality.</w:t>
       </w:r>
     </w:p>
     <w:p>
@@ -5543,21 +5288,15 @@
         <w:t>Note:</w:t>
       </w:r>
       <w:r>
-        <w:t xml:space="preserve"> You cannot use these tests in very large samples as the standard skewness and kurtosis values are likely to be significant even if the skew and kurtosis are only sligh</w:t>
-      </w:r>
-      <w:r>
-        <w:t>tly different to normal.</w:t>
-      </w:r>
-    </w:p>
-    <w:p>
-      <w:pPr>
-        <w:pStyle w:val="BodyText"/>
-      </w:pPr>
-      <w:r>
-        <w:t>Even though we would like to think that statistics should be clear-cut in giving us answers, you can now see that it can often requires careful interpretation of your results. Here we have seen two tests that show our data is norma</w:t>
-      </w:r>
-      <w:r>
-        <w:t>lly distributed, with one test that shows it is not! This is where your experience of working with numbers is going to be very useful.</w:t>
+        <w:t xml:space="preserve"> You cannot use these tests in very large samples as the standard skewness and kurtosis values are likely to be significant even if the skew and kurtosis are only slightly different to normal.</w:t>
+      </w:r>
+    </w:p>
+    <w:p>
+      <w:pPr>
+        <w:pStyle w:val="BodyText"/>
+      </w:pPr>
+      <w:r>
+        <w:t>Even though we would like to think that statistics should be clear-cut in giving us answers, you can now see that it can often requires careful interpretation of your results. Here we have seen two tests that show our data is normally distributed, with one test that shows it is not! This is where your experience of working with numbers is going to be very useful.</w:t>
       </w:r>
     </w:p>
     <w:p>
@@ -5571,10 +5310,7 @@
         <w:t>Repeated measures normality:</w:t>
       </w:r>
       <w:r>
-        <w:t xml:space="preserve"> With independent samples data, or two different groups, you need to check for normality of e</w:t>
-      </w:r>
-      <w:r>
-        <w:t xml:space="preserve">ach separate group. If you have a repeated measures test, e.g. your group performs a test under two different conditions, then rather than testing the normality of each group, you would test for the normality of the </w:t>
+        <w:t xml:space="preserve"> With independent samples data, or two different groups, you need to check for normality of each separate group. If you have a repeated measures test, e.g. your group performs a test under two different conditions, then rather than testing the normality of each group, you would test for the normality of the </w:t>
       </w:r>
       <w:r>
         <w:rPr>
@@ -5590,17 +5326,14 @@
       <w:pPr>
         <w:pStyle w:val="Heading3"/>
       </w:pPr>
-      <w:bookmarkStart w:id="34" w:name="homogeneity-of-variance"/>
-      <w:bookmarkStart w:id="35" w:name="_Toc62062397"/>
-      <w:bookmarkEnd w:id="32"/>
+      <w:bookmarkStart w:id="34" w:name="_Toc62062397"/>
+      <w:bookmarkStart w:id="35" w:name="homogeneity-of-variance"/>
+      <w:bookmarkEnd w:id="33"/>
       <w:r>
         <w:lastRenderedPageBreak/>
-        <w:t>H</w:t>
-      </w:r>
-      <w:r>
-        <w:t>omogeneity of variance</w:t>
-      </w:r>
-      <w:bookmarkEnd w:id="35"/>
+        <w:t>Homogeneity of variance</w:t>
+      </w:r>
+      <w:bookmarkEnd w:id="34"/>
     </w:p>
     <w:p>
       <w:pPr>
@@ -5615,10 +5348,7 @@
         <w:pStyle w:val="BodyText"/>
       </w:pPr>
       <w:r>
-        <w:t xml:space="preserve">As with the normality test, there is a statistical test and a rule of thumb. Starting with the rule of thumb, we want to make sure </w:t>
-      </w:r>
-      <w:r>
-        <w:t>that the two sample variances differ by a factor of less than 3.</w:t>
+        <w:t>As with the normality test, there is a statistical test and a rule of thumb. Starting with the rule of thumb, we want to make sure that the two sample variances differ by a factor of less than 3.</w:t>
       </w:r>
     </w:p>
     <w:p>
@@ -5661,10 +5391,7 @@
         <w:t>variance</w:t>
       </w:r>
       <w:r>
-        <w:t xml:space="preserve"> check box</w:t>
-      </w:r>
-      <w:r>
-        <w:t>. This will display the variances for Male and Female groups in our Descriptives table in the Results viewer.</w:t>
+        <w:t xml:space="preserve"> check box. This will display the variances for Male and Female groups in our Descriptives table in the Results viewer.</w:t>
       </w:r>
     </w:p>
     <w:p>
@@ -5683,13 +5410,7 @@
         <w:rPr>
           <w:rStyle w:val="VerbatimChar"/>
         </w:rPr>
-        <w:t>65.</w:t>
-      </w:r>
-      <w:r>
-        <w:rPr>
-          <w:rStyle w:val="VerbatimChar"/>
-        </w:rPr>
-        <w:t>368 / 55.649 = 1.17</w:t>
+        <w:t>65.368 / 55.649 = 1.17</w:t>
       </w:r>
     </w:p>
     <w:p>
@@ -5723,10 +5444,7 @@
         <w:pStyle w:val="BodyText"/>
       </w:pPr>
       <w:r>
-        <w:t>To do this, we actually need to go to a n</w:t>
-      </w:r>
-      <w:r>
-        <w:t xml:space="preserve">ew menu option. Click the right-arrow in the circle at the top right of the Descriptives menu to close it. Then, still in the </w:t>
+        <w:t xml:space="preserve">To do this, we actually need to go to a new menu option. Click the right-arrow in the circle at the top right of the Descriptives menu to close it. Then, still in the </w:t>
       </w:r>
       <w:r>
         <w:rPr>
@@ -5770,10 +5488,7 @@
         <w:t>T-Test</w:t>
       </w:r>
       <w:r>
-        <w:t xml:space="preserve"> men</w:t>
-      </w:r>
-      <w:r>
-        <w:t xml:space="preserve">u. You’ll see that it looks very similar to the Descriptives menu - we choose our variables of interest and how we want to split them (here called </w:t>
+        <w:t xml:space="preserve"> menu. You’ll see that it looks very similar to the Descriptives menu - we choose our variables of interest and how we want to split them (here called </w:t>
       </w:r>
       <w:r>
         <w:rPr>
@@ -5799,10 +5514,7 @@
         <w:t>Height</w:t>
       </w:r>
       <w:r>
-        <w:t xml:space="preserve"> int</w:t>
-      </w:r>
-      <w:r>
-        <w:t xml:space="preserve">o our variables selection and split by </w:t>
+        <w:t xml:space="preserve"> into our variables selection and split by </w:t>
       </w:r>
       <w:r>
         <w:rPr>
@@ -5895,30 +5607,18 @@
         <w:rPr>
           <w:b/>
         </w:rPr>
-        <w:t>Independent Samples</w:t>
-      </w:r>
-      <w:r>
-        <w:rPr>
-          <w:b/>
-        </w:rPr>
-        <w:t xml:space="preserve"> T-Test</w:t>
-      </w:r>
-      <w:r>
-        <w:t>. But, our Descriptives table is still displayed above it (you might need to scroll back up). If you click on the descriptives table in the Results, the descriptive menu will open back up in the middle, and you can make any changes. This is how your</w:t>
-      </w:r>
-      <w:r>
-        <w:t xml:space="preserve"> results are stored and edited in Jamovi - just click them in the viewer to open the menu for that particular result. If you want to remove a result from your viewer entirely, right-click on it’s title and select ‘Remove’ from the pop-up menu.</w:t>
-      </w:r>
-    </w:p>
-    <w:p>
-      <w:pPr>
-        <w:pStyle w:val="BodyText"/>
-      </w:pPr>
-      <w:r>
-        <w:t>We won’t wor</w:t>
-      </w:r>
-      <w:r>
-        <w:t xml:space="preserve">ry about the T-Test results for now - just look at the table titled </w:t>
+        <w:t>Independent Samples T-Test</w:t>
+      </w:r>
+      <w:r>
+        <w:t>. But, our Descriptives table is still displayed above it (you might need to scroll back up). If you click on the descriptives table in the Results, the descriptive menu will open back up in the middle, and you can make any changes. This is how your results are stored and edited in Jamovi - just click them in the viewer to open the menu for that particular result. If you want to remove a result from your viewer entirely, right-click on it’s title and select ‘Remove’ from the pop-up menu.</w:t>
+      </w:r>
+    </w:p>
+    <w:p>
+      <w:pPr>
+        <w:pStyle w:val="BodyText"/>
+      </w:pPr>
+      <w:r>
+        <w:t xml:space="preserve">We won’t worry about the T-Test results for now - just look at the table titled </w:t>
       </w:r>
       <w:r>
         <w:rPr>
@@ -5936,10 +5636,7 @@
         <w:t>p</w:t>
       </w:r>
       <w:r>
-        <w:t xml:space="preserve"> = 0.675 says </w:t>
-      </w:r>
-      <w:r>
-        <w:t>that the variances are not significantly different to each other and we can continue with our parametric tests.</w:t>
+        <w:t xml:space="preserve"> = 0.675 says that the variances are not significantly different to each other and we can continue with our parametric tests.</w:t>
       </w:r>
     </w:p>
     <w:p>
@@ -5958,7 +5655,7 @@
     </w:p>
     <w:p>
       <w:pPr>
-        <w:pStyle w:val="QuestionList"/>
+        <w:pStyle w:val="Questions"/>
       </w:pPr>
       <w:r>
         <w:t xml:space="preserve">Q18. What is the Levene statistic and </w:t>
@@ -5970,15 +5667,12 @@
         <w:t>p</w:t>
       </w:r>
       <w:r>
-        <w:t xml:space="preserve"> value, and what does this </w:t>
-      </w:r>
-      <w:r>
-        <w:t>mean?</w:t>
-      </w:r>
-    </w:p>
-    <w:p>
-      <w:pPr>
-        <w:pStyle w:val="QuestionList"/>
+        <w:t xml:space="preserve"> value, and what does this mean?</w:t>
+      </w:r>
+    </w:p>
+    <w:p>
+      <w:pPr>
+        <w:pStyle w:val="Questions"/>
       </w:pPr>
       <w:r>
         <w:lastRenderedPageBreak/>
@@ -5994,224 +5688,191 @@
       <w:pPr>
         <w:pStyle w:val="Heading2"/>
       </w:pPr>
-      <w:bookmarkStart w:id="36" w:name="answers-to-questions"/>
-      <w:bookmarkStart w:id="37" w:name="_Toc62062398"/>
-      <w:bookmarkEnd w:id="30"/>
-      <w:bookmarkEnd w:id="34"/>
+      <w:bookmarkStart w:id="36" w:name="_Toc62062398"/>
+      <w:bookmarkStart w:id="37" w:name="answers-to-questions"/>
+      <w:bookmarkEnd w:id="31"/>
+      <w:bookmarkEnd w:id="35"/>
       <w:r>
         <w:lastRenderedPageBreak/>
         <w:t>Answers to questions</w:t>
       </w:r>
+      <w:bookmarkEnd w:id="36"/>
+    </w:p>
+    <w:p>
+      <w:pPr>
+        <w:pStyle w:val="Questions"/>
+      </w:pPr>
+      <w:r>
+        <w:t>Q1. In this data file there are 9 columns of data: participant id, age, gender, course, weight, height, BIA1, BIA2 and FitPercept.</w:t>
+      </w:r>
+    </w:p>
+    <w:p>
+      <w:pPr>
+        <w:pStyle w:val="Questions"/>
+      </w:pPr>
+      <w:r>
+        <w:t>Q2. There are 50 rows of data, or 50 ‘cases’. Do not use PartId to show the count of records.</w:t>
+      </w:r>
+    </w:p>
+    <w:p>
+      <w:pPr>
+        <w:pStyle w:val="Questions"/>
+      </w:pPr>
+      <w:r>
+        <w:t>Q3. Even though there is a row number, this does not identify a particular case of data, only the order of the currently displayed rows (or cases). The PartId allows the user to easily identify a particular case. If you were to sort the data, or filter the data, the row numbers could change, but PartId would remain consistent.</w:t>
+      </w:r>
+    </w:p>
+    <w:p>
+      <w:pPr>
+        <w:pStyle w:val="Questions"/>
+      </w:pPr>
+      <w:r>
+        <w:t>Q4. Firstly the participant id will be unique, but also it allows the data to be anonymised.</w:t>
+      </w:r>
+    </w:p>
+    <w:p>
+      <w:pPr>
+        <w:pStyle w:val="Questions"/>
+      </w:pPr>
+      <w:r>
+        <w:t>Q5. Jamovi has four main data types: Nominal, Ordinal, Continuous, and ID. Nominal and Ordinal are the same as in NOIR, while Continuous is a combination of Interval and Ratio data types. ID is a unique data type to Jamovi, using for participant ID variables only, that is similar to a Nominal data type but without any category levels or labels.</w:t>
+      </w:r>
+    </w:p>
+    <w:p>
+      <w:pPr>
+        <w:pStyle w:val="Questions"/>
+      </w:pPr>
+      <w:r>
+        <w:t>Q6. The field is purely a ‘name’ for each record, you cannot infer that it takes any order, or that one case should come before or after any other.</w:t>
+      </w:r>
+    </w:p>
+    <w:p>
+      <w:pPr>
+        <w:pStyle w:val="Questions"/>
+      </w:pPr>
+      <w:r>
+        <w:t>Q7. The female is, on average, heavier. Female average mass = 76.855 kg, male average mass = 64.153 kg.</w:t>
+      </w:r>
+    </w:p>
+    <w:p>
+      <w:pPr>
+        <w:pStyle w:val="Questions"/>
+      </w:pPr>
+      <w:r>
+        <w:t>Q8. There are 17 males and 33 females in the sample.</w:t>
+      </w:r>
+    </w:p>
+    <w:p>
+      <w:pPr>
+        <w:pStyle w:val="Questions"/>
+      </w:pPr>
+      <w:r>
+        <w:t xml:space="preserve">Q9. It is difficult to say definitively whether the machines show the ‘same’. The descriptive information would suggest that ‘on average’ the values are the same, however, individual machines within the sample could display very different results, e.g. machine 1 gives 15% and 25% for two participants, but then machine 2 gives 25% and 15% for the same two. ‘On </w:t>
+      </w:r>
+      <w:r>
+        <w:lastRenderedPageBreak/>
+        <w:t>average’ both machines would show 20%. Just because numbers ‘look’ similar, it does not mean that statistically they are the same.</w:t>
+      </w:r>
+    </w:p>
+    <w:p>
+      <w:pPr>
+        <w:pStyle w:val="Questions"/>
+      </w:pPr>
+      <w:r>
+        <w:t>Q10. 50 students provided a course ID.</w:t>
+      </w:r>
+    </w:p>
+    <w:p>
+      <w:pPr>
+        <w:pStyle w:val="Questions"/>
+      </w:pPr>
+      <w:r>
+        <w:t>Q11. Sport Therapy, with 54%.</w:t>
+      </w:r>
+    </w:p>
+    <w:p>
+      <w:pPr>
+        <w:pStyle w:val="Questions"/>
+      </w:pPr>
+      <w:r>
+        <w:t>Q12. 16% of students take Sport and Dance Therapy.</w:t>
+      </w:r>
+    </w:p>
+    <w:p>
+      <w:pPr>
+        <w:pStyle w:val="Questions"/>
+      </w:pPr>
+      <w:r>
+        <w:t>Q13. From the graph, females appear to be more variable, extending to the left and right of the males in the graph. The standard deviation value is also greater for females (18.08 kg) compared to males (13.84 kg).</w:t>
+      </w:r>
+    </w:p>
+    <w:p>
+      <w:pPr>
+        <w:pStyle w:val="Questions"/>
+      </w:pPr>
+      <w:r>
+        <w:t>Q14. From the boxplot, the median value is the thick black line in the middle of each of the boxes. The approximate value for the median male height is 166 cm and for females, it is 175 cm.</w:t>
+      </w:r>
+    </w:p>
+    <w:p>
+      <w:pPr>
+        <w:pStyle w:val="Questions"/>
+      </w:pPr>
+      <w:r>
+        <w:t>Q15. For a normality test, you would run the Shapiro-Wilk test.</w:t>
+      </w:r>
+    </w:p>
+    <w:p>
+      <w:pPr>
+        <w:pStyle w:val="Questions"/>
+      </w:pPr>
+      <w:r>
+        <w:t xml:space="preserve">Q16. For females, Shapiro-Wilk </w:t>
+      </w:r>
+      <w:r>
+        <w:rPr>
+          <w:i/>
+        </w:rPr>
+        <w:t>p</w:t>
+      </w:r>
+      <w:r>
+        <w:t xml:space="preserve"> = 0.291. This is similar to the male </w:t>
+      </w:r>
+      <w:r>
+        <w:rPr>
+          <w:i/>
+        </w:rPr>
+        <w:t>p</w:t>
+      </w:r>
+      <w:r>
+        <w:t>-value. A non-significant value suggests that the sample distribution for female weight is not significantly different to a normal distribution, hence one of the assumptions required for performing parametric testing has been satisfied.</w:t>
+      </w:r>
+    </w:p>
+    <w:p>
+      <w:pPr>
+        <w:pStyle w:val="Questions"/>
+      </w:pPr>
+      <w:r>
+        <w:t>Q17. The positive skewness value (1.028) suggests that the graph has a slightly longer right hand tail, and the positive kurtosis value (0.959) suggests the curve is slightly more thin than a normal distribution (also known as leptokurtic).</w:t>
+      </w:r>
+    </w:p>
+    <w:p>
+      <w:pPr>
+        <w:pStyle w:val="Questions"/>
+      </w:pPr>
+      <w:r>
+        <w:t>Q18. The Levene test statistic, F = 0.642, p = 0.427 (based on the mean). This means that the variances are not significantly different, so we can assume homogeneity of variance.</w:t>
+      </w:r>
+    </w:p>
+    <w:p>
+      <w:pPr>
+        <w:pStyle w:val="Questions"/>
+      </w:pPr>
+      <w:r>
+        <w:t>Q19. Yes, we have satisfied the four conditions, 1. It is high level data, 2. It was randomly allocated/selected, 3. It is normally distributed, and 4. It has homogeneity of variance.</w:t>
+      </w:r>
+      <w:bookmarkEnd w:id="19"/>
       <w:bookmarkEnd w:id="37"/>
-    </w:p>
-    <w:p>
-      <w:pPr>
-        <w:pStyle w:val="QuestionList"/>
-      </w:pPr>
-      <w:r>
-        <w:t>Q1. In this data file there are 9 columns of data: participant id, age, gender, course, weight, height, BIA1, BIA2 and FitPercept.</w:t>
-      </w:r>
-    </w:p>
-    <w:p>
-      <w:pPr>
-        <w:pStyle w:val="QuestionList"/>
-      </w:pPr>
-      <w:r>
-        <w:t>Q2. There are 50 rows o</w:t>
-      </w:r>
-      <w:r>
-        <w:t>f data, or 50 ‘cases’. Do not use PartId to show the count of records.</w:t>
-      </w:r>
-    </w:p>
-    <w:p>
-      <w:pPr>
-        <w:pStyle w:val="QuestionList"/>
-      </w:pPr>
-      <w:r>
-        <w:t>Q3. Even though there is a row number, this does not identify a particular case of data, only the order of the currently displayed rows (or cases). The PartId allows the user to easily identify a particular case. If you were to sort the data, or filter the</w:t>
-      </w:r>
-      <w:r>
-        <w:t xml:space="preserve"> data, the row numbers could change, but PartId would remain consistent.</w:t>
-      </w:r>
-    </w:p>
-    <w:p>
-      <w:pPr>
-        <w:pStyle w:val="QuestionList"/>
-      </w:pPr>
-      <w:r>
-        <w:t>Q4. Firstly the participant id will be unique, but also it allows the data to be anonymised.</w:t>
-      </w:r>
-    </w:p>
-    <w:p>
-      <w:pPr>
-        <w:pStyle w:val="QuestionList"/>
-      </w:pPr>
-      <w:r>
-        <w:t>Q5. Jamovi has four main data types: Nominal, Ordinal, Continuous, and ID. Nominal and Ord</w:t>
-      </w:r>
-      <w:r>
-        <w:t>inal are the same as in NOIR, while Continuous is a combination of Interval and Ratio data types. ID is a unique data type to Jamovi, using for participant ID variables only, that is similar to a Nominal data type but without any category levels or labels.</w:t>
-      </w:r>
-    </w:p>
-    <w:p>
-      <w:pPr>
-        <w:pStyle w:val="QuestionList"/>
-      </w:pPr>
-      <w:r>
-        <w:t>Q6. The field is purely a ‘name’ for each record, you cannot infer that it takes any order, or that one case should come before or after any other.</w:t>
-      </w:r>
-    </w:p>
-    <w:p>
-      <w:pPr>
-        <w:pStyle w:val="QuestionList"/>
-      </w:pPr>
-      <w:r>
-        <w:t>Q7. The female is, on average, heavier. Female average mass = 76.855 kg, male average mass = 64.153 kg.</w:t>
-      </w:r>
-    </w:p>
-    <w:p>
-      <w:pPr>
-        <w:pStyle w:val="QuestionList"/>
-      </w:pPr>
-      <w:r>
-        <w:t>Q8.</w:t>
-      </w:r>
-      <w:r>
-        <w:t xml:space="preserve"> There are 17 males and 33 females in the sample.</w:t>
-      </w:r>
-    </w:p>
-    <w:p>
-      <w:pPr>
-        <w:pStyle w:val="QuestionList"/>
-      </w:pPr>
-      <w:r>
-        <w:t>Q9. It is difficult to say definitively whether the machines show the ‘same’. The descriptive information would suggest that ‘on average’ the values are the same, however, individual machines within the sam</w:t>
-      </w:r>
-      <w:r>
-        <w:t xml:space="preserve">ple could display very different results, e.g. machine 1 gives 15% and 25% for two participants, but then machine 2 gives 25% and 15% for the same two. ‘On </w:t>
-      </w:r>
-      <w:r>
-        <w:lastRenderedPageBreak/>
-        <w:t>average’ both machines would show 20%. Just because numbers ‘look’ similar, it does not mean that st</w:t>
-      </w:r>
-      <w:r>
-        <w:t>atistically they are the same.</w:t>
-      </w:r>
-    </w:p>
-    <w:p>
-      <w:pPr>
-        <w:pStyle w:val="QuestionList"/>
-      </w:pPr>
-      <w:r>
-        <w:t>Q10. 50 students provided a course ID.</w:t>
-      </w:r>
-    </w:p>
-    <w:p>
-      <w:pPr>
-        <w:pStyle w:val="QuestionList"/>
-      </w:pPr>
-      <w:r>
-        <w:t>Q11. Sport Therapy, with 54%.</w:t>
-      </w:r>
-    </w:p>
-    <w:p>
-      <w:pPr>
-        <w:pStyle w:val="QuestionList"/>
-      </w:pPr>
-      <w:r>
-        <w:t>Q12. 16% of students take Sport and Dance Therapy.</w:t>
-      </w:r>
-    </w:p>
-    <w:p>
-      <w:pPr>
-        <w:pStyle w:val="QuestionList"/>
-      </w:pPr>
-      <w:r>
-        <w:t>Q13. From the graph, females appear to be more variable, extending to the left and right of the males in the graph. The standard deviation value is also greater for females (18.08 kg) compared to males (13.84 kg).</w:t>
-      </w:r>
-    </w:p>
-    <w:p>
-      <w:pPr>
-        <w:pStyle w:val="QuestionList"/>
-      </w:pPr>
-      <w:r>
-        <w:t>Q14. From the boxplot, the median value is</w:t>
-      </w:r>
-      <w:r>
-        <w:t xml:space="preserve"> the thick black line in the middle of each of the boxes. The approximate value for the median male height is 166 cm and for females, it is 175 cm.</w:t>
-      </w:r>
-    </w:p>
-    <w:p>
-      <w:pPr>
-        <w:pStyle w:val="QuestionList"/>
-      </w:pPr>
-      <w:r>
-        <w:t>Q15. For a normality test, you would run the Shapiro-Wilk test.</w:t>
-      </w:r>
-    </w:p>
-    <w:p>
-      <w:pPr>
-        <w:pStyle w:val="QuestionList"/>
-      </w:pPr>
-      <w:r>
-        <w:t xml:space="preserve">Q16. For females, Shapiro-Wilk </w:t>
-      </w:r>
-      <w:r>
-        <w:rPr>
-          <w:i/>
-        </w:rPr>
-        <w:t>p</w:t>
-      </w:r>
-      <w:r>
-        <w:t xml:space="preserve"> = 0.291. Th</w:t>
-      </w:r>
-      <w:r>
-        <w:t xml:space="preserve">is is similar to the male </w:t>
-      </w:r>
-      <w:r>
-        <w:rPr>
-          <w:i/>
-        </w:rPr>
-        <w:t>p</w:t>
-      </w:r>
-      <w:r>
-        <w:t>-value. A non-significant value suggests that the sample distribution for female weight is not significantly different to a normal distribution, hence one of the assumptions required for performing parametric testing has been sat</w:t>
-      </w:r>
-      <w:r>
-        <w:t>isfied.</w:t>
-      </w:r>
-    </w:p>
-    <w:p>
-      <w:pPr>
-        <w:pStyle w:val="QuestionList"/>
-      </w:pPr>
-      <w:r>
-        <w:t>Q17. The positive skewness value (1.028) suggests that the graph has a slightly longer right hand tail, and the positive kurtosis value (0.959) suggests the curve is slightly more thin than a normal distribution (also known as leptokurtic).</w:t>
-      </w:r>
-    </w:p>
-    <w:p>
-      <w:pPr>
-        <w:pStyle w:val="QuestionList"/>
-      </w:pPr>
-      <w:r>
-        <w:t>Q18. Th</w:t>
-      </w:r>
-      <w:r>
-        <w:t>e Levene test statistic, F = 0.642, p = 0.427 (based on the mean). This means that the variances are not significantly different, so we can assume homogeneity of variance.</w:t>
-      </w:r>
-    </w:p>
-    <w:p>
-      <w:pPr>
-        <w:pStyle w:val="QuestionList"/>
-      </w:pPr>
-      <w:r>
-        <w:t>Q19. Yes, we have satisfied the four conditions, 1. It is high level data, 2. It was</w:t>
-      </w:r>
-      <w:r>
-        <w:t xml:space="preserve"> randomly allocated/selected, 3. It is normally distributed, and 4. It has homogeneity of variance.</w:t>
-      </w:r>
-      <w:bookmarkEnd w:id="18"/>
-      <w:bookmarkEnd w:id="36"/>
     </w:p>
     <w:sectPr>
       <w:footerReference w:type="even" r:id="rId38"/>
@@ -6631,7 +6292,7 @@
   <w:abstractNum w:abstractNumId="1" w15:restartNumberingAfterBreak="0">
     <w:nsid w:val="FFFFFF7C"/>
     <w:multiLevelType w:val="singleLevel"/>
-    <w:tmpl w:val="96C2FE78"/>
+    <w:tmpl w:val="93B28AA4"/>
     <w:lvl w:ilvl="0">
       <w:start w:val="1"/>
       <w:numFmt w:val="decimal"/>
@@ -6648,7 +6309,7 @@
   <w:abstractNum w:abstractNumId="2" w15:restartNumberingAfterBreak="0">
     <w:nsid w:val="FFFFFF7D"/>
     <w:multiLevelType w:val="singleLevel"/>
-    <w:tmpl w:val="FE327274"/>
+    <w:tmpl w:val="4468DC12"/>
     <w:lvl w:ilvl="0">
       <w:start w:val="1"/>
       <w:numFmt w:val="decimal"/>
@@ -6665,7 +6326,7 @@
   <w:abstractNum w:abstractNumId="3" w15:restartNumberingAfterBreak="0">
     <w:nsid w:val="FFFFFF7E"/>
     <w:multiLevelType w:val="singleLevel"/>
-    <w:tmpl w:val="2C5884E6"/>
+    <w:tmpl w:val="373C60C6"/>
     <w:lvl w:ilvl="0">
       <w:start w:val="1"/>
       <w:numFmt w:val="decimal"/>
@@ -6682,7 +6343,7 @@
   <w:abstractNum w:abstractNumId="4" w15:restartNumberingAfterBreak="0">
     <w:nsid w:val="FFFFFF7F"/>
     <w:multiLevelType w:val="singleLevel"/>
-    <w:tmpl w:val="102CB262"/>
+    <w:tmpl w:val="13029308"/>
     <w:lvl w:ilvl="0">
       <w:start w:val="1"/>
       <w:numFmt w:val="decimal"/>
@@ -6699,7 +6360,7 @@
   <w:abstractNum w:abstractNumId="5" w15:restartNumberingAfterBreak="0">
     <w:nsid w:val="FFFFFF80"/>
     <w:multiLevelType w:val="singleLevel"/>
-    <w:tmpl w:val="0758FA00"/>
+    <w:tmpl w:val="9EEA0E7E"/>
     <w:lvl w:ilvl="0">
       <w:start w:val="1"/>
       <w:numFmt w:val="bullet"/>
@@ -6719,7 +6380,7 @@
   <w:abstractNum w:abstractNumId="6" w15:restartNumberingAfterBreak="0">
     <w:nsid w:val="FFFFFF81"/>
     <w:multiLevelType w:val="singleLevel"/>
-    <w:tmpl w:val="53B82780"/>
+    <w:tmpl w:val="5036AEF0"/>
     <w:lvl w:ilvl="0">
       <w:start w:val="1"/>
       <w:numFmt w:val="bullet"/>
@@ -6739,7 +6400,7 @@
   <w:abstractNum w:abstractNumId="7" w15:restartNumberingAfterBreak="0">
     <w:nsid w:val="FFFFFF82"/>
     <w:multiLevelType w:val="singleLevel"/>
-    <w:tmpl w:val="9F4EF2D6"/>
+    <w:tmpl w:val="CF8E0F0C"/>
     <w:lvl w:ilvl="0">
       <w:start w:val="1"/>
       <w:numFmt w:val="bullet"/>
@@ -6759,7 +6420,7 @@
   <w:abstractNum w:abstractNumId="8" w15:restartNumberingAfterBreak="0">
     <w:nsid w:val="FFFFFF83"/>
     <w:multiLevelType w:val="singleLevel"/>
-    <w:tmpl w:val="AB847542"/>
+    <w:tmpl w:val="B0B0CF9C"/>
     <w:lvl w:ilvl="0">
       <w:start w:val="1"/>
       <w:numFmt w:val="bullet"/>
@@ -6779,7 +6440,7 @@
   <w:abstractNum w:abstractNumId="9" w15:restartNumberingAfterBreak="0">
     <w:nsid w:val="FFFFFF88"/>
     <w:multiLevelType w:val="singleLevel"/>
-    <w:tmpl w:val="DA9C224C"/>
+    <w:tmpl w:val="12B629BC"/>
     <w:lvl w:ilvl="0">
       <w:start w:val="1"/>
       <w:numFmt w:val="decimal"/>
@@ -6796,7 +6457,7 @@
   <w:abstractNum w:abstractNumId="10" w15:restartNumberingAfterBreak="0">
     <w:nsid w:val="FFFFFF89"/>
     <w:multiLevelType w:val="singleLevel"/>
-    <w:tmpl w:val="C958E4A6"/>
+    <w:tmpl w:val="1B4488C8"/>
     <w:lvl w:ilvl="0">
       <w:start w:val="1"/>
       <w:numFmt w:val="bullet"/>
@@ -8319,8 +7980,8 @@
       <w:spacing w:after="280"/>
     </w:pPr>
   </w:style>
-  <w:style w:type="paragraph" w:customStyle="1" w:styleId="QuestionList">
-    <w:name w:val="QuestionList"/>
+  <w:style w:type="paragraph" w:customStyle="1" w:styleId="Questions">
+    <w:name w:val="Questions"/>
     <w:basedOn w:val="BodyText"/>
     <w:qFormat/>
     <w:rsid w:val="00F51185"/>

</xml_diff>